<commit_message>
Committing from laptop for pull
</commit_message>
<xml_diff>
--- a/doc/jacob.martin-portfolio/artefacts.docx
+++ b/doc/jacob.martin-portfolio/artefacts.docx
@@ -354,6 +354,9 @@
           <w:p>
             <w:r>
               <w:t>4) Designed error check to deny users the ability to withdraw from a course after its commence date</w:t>
+            </w:r>
+            <w:r>
+              <w:t xml:space="preserve"> (currently buggy)</w:t>
             </w:r>
           </w:p>
         </w:tc>
@@ -3016,7 +3019,7 @@
 </file>
 
 <file path=customXml/itemProps1.xml><?xml version="1.0" encoding="utf-8"?>
-<ds:datastoreItem xmlns:ds="http://schemas.openxmlformats.org/officeDocument/2006/customXml" ds:itemID="{D6DC28EC-2520-4C2A-AA22-EB1EAF4248AF}">
+<ds:datastoreItem xmlns:ds="http://schemas.openxmlformats.org/officeDocument/2006/customXml" ds:itemID="{E423A2B6-B2DE-4561-8CBB-BB46374B2058}">
   <ds:schemaRefs>
     <ds:schemaRef ds:uri="http://schemas.openxmlformats.org/officeDocument/2006/bibliography"/>
   </ds:schemaRefs>

</xml_diff>